<commit_message>
Updated pair programming log to have the correct activity
</commit_message>
<xml_diff>
--- a/Diagrams/Sprint 5/Pair Programming Log - Sprint 5.docx
+++ b/Diagrams/Sprint 5/Pair Programming Log - Sprint 5.docx
@@ -26,8 +26,6 @@
             <w:pPr>
               <w:jc w:val="center"/>
             </w:pPr>
-            <w:bookmarkStart w:id="0" w:name="_GoBack"/>
-            <w:bookmarkEnd w:id="0"/>
             <w:r>
               <w:t>Pair Programming Log</w:t>
             </w:r>
@@ -136,7 +134,7 @@
               <w:cnfStyle w:val="000000000000" w:firstRow="0" w:lastRow="0" w:firstColumn="0" w:lastColumn="0" w:oddVBand="0" w:evenVBand="0" w:oddHBand="0" w:evenHBand="0" w:firstRowFirstColumn="0" w:firstRowLastColumn="0" w:lastRowFirstColumn="0" w:lastRowLastColumn="0"/>
             </w:pPr>
             <w:r>
-              <w:t>Register to server, Sell shares</w:t>
+              <w:t>Automated Capability</w:t>
             </w:r>
           </w:p>
         </w:tc>
@@ -293,6 +291,10 @@
       </w:tr>
     </w:tbl>
     <w:p/>
+    <w:p>
+      <w:bookmarkStart w:id="0" w:name="_GoBack"/>
+      <w:bookmarkEnd w:id="0"/>
+    </w:p>
     <w:sectPr>
       <w:pgSz w:w="11906" w:h="16838"/>
       <w:pgMar w:top="1440" w:right="1440" w:bottom="1440" w:left="1440" w:header="708" w:footer="708" w:gutter="0"/>

</xml_diff>